<commit_message>
Commit con sitio web actualizado
</commit_message>
<xml_diff>
--- a/cronogramas/marzo-junio.docx
+++ b/cronogramas/marzo-junio.docx
@@ -461,47 +461,31 @@
         <w:tc>
           <w:tcPr>
             <w:tcW w:w="709" w:type="dxa"/>
-            <w:shd w:val="clear" w:color="auto" w:fill="595959" w:themeFill="text1" w:themeFillTint="A6"/>
-          </w:tcPr>
-          <w:p>
-            <w:r>
-              <w:t>X</w:t>
-            </w:r>
-          </w:p>
+            <w:shd w:val="clear" w:color="auto" w:fill="auto"/>
+          </w:tcPr>
+          <w:p/>
         </w:tc>
         <w:tc>
           <w:tcPr>
             <w:tcW w:w="709" w:type="dxa"/>
             <w:gridSpan w:val="3"/>
-            <w:shd w:val="clear" w:color="auto" w:fill="595959" w:themeFill="text1" w:themeFillTint="A6"/>
-          </w:tcPr>
-          <w:p>
-            <w:r>
-              <w:t>X</w:t>
-            </w:r>
-          </w:p>
+            <w:shd w:val="clear" w:color="auto" w:fill="auto"/>
+          </w:tcPr>
+          <w:p/>
         </w:tc>
         <w:tc>
           <w:tcPr>
             <w:tcW w:w="711" w:type="dxa"/>
-            <w:shd w:val="clear" w:color="auto" w:fill="595959" w:themeFill="text1" w:themeFillTint="A6"/>
-          </w:tcPr>
-          <w:p>
-            <w:r>
-              <w:t>X</w:t>
-            </w:r>
-          </w:p>
-        </w:tc>
-        <w:tc>
-          <w:tcPr>
-            <w:tcW w:w="709" w:type="dxa"/>
-            <w:shd w:val="clear" w:color="auto" w:fill="595959" w:themeFill="text1" w:themeFillTint="A6"/>
-          </w:tcPr>
-          <w:p>
-            <w:r>
-              <w:t>X</w:t>
-            </w:r>
-          </w:p>
+            <w:shd w:val="clear" w:color="auto" w:fill="auto"/>
+          </w:tcPr>
+          <w:p/>
+        </w:tc>
+        <w:tc>
+          <w:tcPr>
+            <w:tcW w:w="709" w:type="dxa"/>
+            <w:shd w:val="clear" w:color="auto" w:fill="auto"/>
+          </w:tcPr>
+          <w:p/>
         </w:tc>
         <w:tc>
           <w:tcPr>
@@ -643,24 +627,16 @@
         <w:tc>
           <w:tcPr>
             <w:tcW w:w="711" w:type="dxa"/>
-            <w:shd w:val="clear" w:color="auto" w:fill="000000" w:themeFill="text1"/>
-          </w:tcPr>
-          <w:p>
-            <w:r>
-              <w:t>X</w:t>
-            </w:r>
-          </w:p>
-        </w:tc>
-        <w:tc>
-          <w:tcPr>
-            <w:tcW w:w="709" w:type="dxa"/>
-            <w:shd w:val="clear" w:color="auto" w:fill="000000" w:themeFill="text1"/>
-          </w:tcPr>
-          <w:p>
-            <w:r>
-              <w:t>X</w:t>
-            </w:r>
-          </w:p>
+            <w:shd w:val="clear" w:color="auto" w:fill="auto"/>
+          </w:tcPr>
+          <w:p/>
+        </w:tc>
+        <w:tc>
+          <w:tcPr>
+            <w:tcW w:w="709" w:type="dxa"/>
+            <w:shd w:val="clear" w:color="auto" w:fill="auto"/>
+          </w:tcPr>
+          <w:p/>
         </w:tc>
         <w:tc>
           <w:tcPr>
@@ -690,22 +666,14 @@
             <w:gridSpan w:val="2"/>
             <w:shd w:val="clear" w:color="auto" w:fill="000000" w:themeFill="text1"/>
           </w:tcPr>
-          <w:p>
-            <w:r>
-              <w:t>X</w:t>
-            </w:r>
-          </w:p>
+          <w:p/>
         </w:tc>
         <w:tc>
           <w:tcPr>
             <w:tcW w:w="712" w:type="dxa"/>
             <w:shd w:val="clear" w:color="auto" w:fill="000000" w:themeFill="text1"/>
           </w:tcPr>
-          <w:p>
-            <w:r>
-              <w:t>X</w:t>
-            </w:r>
-          </w:p>
+          <w:p/>
         </w:tc>
         <w:tc>
           <w:tcPr>
@@ -818,24 +786,16 @@
         <w:tc>
           <w:tcPr>
             <w:tcW w:w="711" w:type="dxa"/>
-            <w:shd w:val="clear" w:color="auto" w:fill="7F7F7F" w:themeFill="text1" w:themeFillTint="80"/>
-          </w:tcPr>
-          <w:p>
-            <w:r>
-              <w:t>X</w:t>
-            </w:r>
-          </w:p>
-        </w:tc>
-        <w:tc>
-          <w:tcPr>
-            <w:tcW w:w="709" w:type="dxa"/>
-            <w:shd w:val="clear" w:color="auto" w:fill="7F7F7F" w:themeFill="text1" w:themeFillTint="80"/>
-          </w:tcPr>
-          <w:p>
-            <w:r>
-              <w:t>X</w:t>
-            </w:r>
-          </w:p>
+            <w:shd w:val="clear" w:color="auto" w:fill="auto"/>
+          </w:tcPr>
+          <w:p/>
+        </w:tc>
+        <w:tc>
+          <w:tcPr>
+            <w:tcW w:w="709" w:type="dxa"/>
+            <w:shd w:val="clear" w:color="auto" w:fill="auto"/>
+          </w:tcPr>
+          <w:p/>
         </w:tc>
         <w:tc>
           <w:tcPr>
@@ -966,24 +926,16 @@
         <w:tc>
           <w:tcPr>
             <w:tcW w:w="711" w:type="dxa"/>
-            <w:shd w:val="clear" w:color="auto" w:fill="000000" w:themeFill="text1"/>
-          </w:tcPr>
-          <w:p>
-            <w:r>
-              <w:t>X</w:t>
-            </w:r>
-          </w:p>
-        </w:tc>
-        <w:tc>
-          <w:tcPr>
-            <w:tcW w:w="709" w:type="dxa"/>
-            <w:shd w:val="clear" w:color="auto" w:fill="000000" w:themeFill="text1"/>
-          </w:tcPr>
-          <w:p>
-            <w:r>
-              <w:t>X</w:t>
-            </w:r>
-          </w:p>
+            <w:shd w:val="clear" w:color="auto" w:fill="auto"/>
+          </w:tcPr>
+          <w:p/>
+        </w:tc>
+        <w:tc>
+          <w:tcPr>
+            <w:tcW w:w="709" w:type="dxa"/>
+            <w:shd w:val="clear" w:color="auto" w:fill="auto"/>
+          </w:tcPr>
+          <w:p/>
         </w:tc>
         <w:tc>
           <w:tcPr>
@@ -1105,55 +1057,35 @@
             <w:gridSpan w:val="3"/>
             <w:shd w:val="clear" w:color="auto" w:fill="7F7F7F" w:themeFill="text1" w:themeFillTint="80"/>
           </w:tcPr>
-          <w:p>
-            <w:r>
-              <w:t>X</w:t>
-            </w:r>
-          </w:p>
+          <w:p/>
         </w:tc>
         <w:tc>
           <w:tcPr>
             <w:tcW w:w="711" w:type="dxa"/>
-            <w:shd w:val="clear" w:color="auto" w:fill="7F7F7F" w:themeFill="text1" w:themeFillTint="80"/>
-          </w:tcPr>
-          <w:p>
-            <w:r>
-              <w:t>X</w:t>
-            </w:r>
-          </w:p>
-        </w:tc>
-        <w:tc>
-          <w:tcPr>
-            <w:tcW w:w="709" w:type="dxa"/>
-            <w:shd w:val="clear" w:color="auto" w:fill="7F7F7F" w:themeFill="text1" w:themeFillTint="80"/>
-          </w:tcPr>
-          <w:p>
-            <w:r>
-              <w:t>X</w:t>
-            </w:r>
-          </w:p>
-        </w:tc>
-        <w:tc>
-          <w:tcPr>
-            <w:tcW w:w="709" w:type="dxa"/>
-            <w:shd w:val="clear" w:color="auto" w:fill="7F7F7F" w:themeFill="text1" w:themeFillTint="80"/>
-          </w:tcPr>
-          <w:p>
-            <w:r>
-              <w:t>X</w:t>
-            </w:r>
-          </w:p>
+            <w:shd w:val="clear" w:color="auto" w:fill="auto"/>
+          </w:tcPr>
+          <w:p/>
+        </w:tc>
+        <w:tc>
+          <w:tcPr>
+            <w:tcW w:w="709" w:type="dxa"/>
+            <w:shd w:val="clear" w:color="auto" w:fill="auto"/>
+          </w:tcPr>
+          <w:p/>
+        </w:tc>
+        <w:tc>
+          <w:tcPr>
+            <w:tcW w:w="709" w:type="dxa"/>
+            <w:shd w:val="clear" w:color="auto" w:fill="7F7F7F" w:themeFill="text1" w:themeFillTint="80"/>
+          </w:tcPr>
+          <w:p/>
         </w:tc>
         <w:tc>
           <w:tcPr>
             <w:tcW w:w="689" w:type="dxa"/>
             <w:shd w:val="clear" w:color="auto" w:fill="7F7F7F" w:themeFill="text1" w:themeFillTint="80"/>
           </w:tcPr>
-          <w:p>
-            <w:r>
-              <w:t>X</w:t>
-            </w:r>
-          </w:p>
+          <w:p/>
         </w:tc>
         <w:tc>
           <w:tcPr>
@@ -1161,22 +1093,14 @@
             <w:gridSpan w:val="2"/>
             <w:shd w:val="clear" w:color="auto" w:fill="7F7F7F" w:themeFill="text1" w:themeFillTint="80"/>
           </w:tcPr>
-          <w:p>
-            <w:r>
-              <w:t>X</w:t>
-            </w:r>
-          </w:p>
+          <w:p/>
         </w:tc>
         <w:tc>
           <w:tcPr>
             <w:tcW w:w="712" w:type="dxa"/>
             <w:shd w:val="clear" w:color="auto" w:fill="7F7F7F" w:themeFill="text1" w:themeFillTint="80"/>
           </w:tcPr>
-          <w:p>
-            <w:r>
-              <w:t>X</w:t>
-            </w:r>
-          </w:p>
+          <w:p/>
         </w:tc>
         <w:tc>
           <w:tcPr>
@@ -1278,24 +1202,16 @@
         <w:tc>
           <w:tcPr>
             <w:tcW w:w="711" w:type="dxa"/>
-            <w:shd w:val="clear" w:color="auto" w:fill="7F7F7F" w:themeFill="text1" w:themeFillTint="80"/>
-          </w:tcPr>
-          <w:p>
-            <w:r>
-              <w:t>X</w:t>
-            </w:r>
-          </w:p>
-        </w:tc>
-        <w:tc>
-          <w:tcPr>
-            <w:tcW w:w="709" w:type="dxa"/>
-            <w:shd w:val="clear" w:color="auto" w:fill="7F7F7F" w:themeFill="text1" w:themeFillTint="80"/>
-          </w:tcPr>
-          <w:p>
-            <w:r>
-              <w:t>X</w:t>
-            </w:r>
-          </w:p>
+            <w:shd w:val="clear" w:color="auto" w:fill="auto"/>
+          </w:tcPr>
+          <w:p/>
+        </w:tc>
+        <w:tc>
+          <w:tcPr>
+            <w:tcW w:w="709" w:type="dxa"/>
+            <w:shd w:val="clear" w:color="auto" w:fill="auto"/>
+          </w:tcPr>
+          <w:p/>
         </w:tc>
         <w:tc>
           <w:tcPr>
@@ -1325,22 +1241,14 @@
             <w:gridSpan w:val="2"/>
             <w:shd w:val="clear" w:color="auto" w:fill="7F7F7F" w:themeFill="text1" w:themeFillTint="80"/>
           </w:tcPr>
-          <w:p>
-            <w:r>
-              <w:t>X</w:t>
-            </w:r>
-          </w:p>
+          <w:p/>
         </w:tc>
         <w:tc>
           <w:tcPr>
             <w:tcW w:w="712" w:type="dxa"/>
             <w:shd w:val="clear" w:color="auto" w:fill="7F7F7F" w:themeFill="text1" w:themeFillTint="80"/>
           </w:tcPr>
-          <w:p>
-            <w:r>
-              <w:t>X</w:t>
-            </w:r>
-          </w:p>
+          <w:p/>
         </w:tc>
         <w:tc>
           <w:tcPr>
@@ -1588,22 +1496,14 @@
             <w:tcW w:w="711" w:type="dxa"/>
             <w:shd w:val="clear" w:color="auto" w:fill="000000" w:themeFill="text1"/>
           </w:tcPr>
-          <w:p>
-            <w:r>
-              <w:t>X</w:t>
-            </w:r>
-          </w:p>
+          <w:p/>
         </w:tc>
         <w:tc>
           <w:tcPr>
             <w:tcW w:w="709" w:type="dxa"/>
             <w:shd w:val="clear" w:color="auto" w:fill="000000" w:themeFill="text1"/>
           </w:tcPr>
-          <w:p>
-            <w:r>
-              <w:t>X</w:t>
-            </w:r>
-          </w:p>
+          <w:p/>
         </w:tc>
         <w:tc>
           <w:tcPr>
@@ -1837,162 +1737,115 @@
         <w:tc>
           <w:tcPr>
             <w:tcW w:w="711" w:type="dxa"/>
-            <w:shd w:val="clear" w:color="auto" w:fill="000000" w:themeFill="text1"/>
-          </w:tcPr>
-          <w:p>
-            <w:r>
-              <w:t>X</w:t>
-            </w:r>
-          </w:p>
+            <w:shd w:val="clear" w:color="auto" w:fill="auto"/>
+          </w:tcPr>
+          <w:p/>
         </w:tc>
         <w:tc>
           <w:tcPr>
             <w:tcW w:w="716" w:type="dxa"/>
-            <w:shd w:val="clear" w:color="auto" w:fill="000000" w:themeFill="text1"/>
-          </w:tcPr>
-          <w:p>
-            <w:r>
-              <w:t>X</w:t>
-            </w:r>
-          </w:p>
-        </w:tc>
-        <w:tc>
-          <w:tcPr>
-            <w:tcW w:w="709" w:type="dxa"/>
-            <w:shd w:val="clear" w:color="auto" w:fill="000000" w:themeFill="text1"/>
-          </w:tcPr>
-          <w:p>
-            <w:r>
-              <w:t>X</w:t>
-            </w:r>
-          </w:p>
+            <w:shd w:val="solid" w:color="auto" w:fill="auto"/>
+          </w:tcPr>
+          <w:p>
+            <w:r>
+              <w:t>X</w:t>
+            </w:r>
+          </w:p>
+        </w:tc>
+        <w:tc>
+          <w:tcPr>
+            <w:tcW w:w="709" w:type="dxa"/>
+            <w:shd w:val="clear" w:color="auto" w:fill="auto"/>
+          </w:tcPr>
+          <w:p/>
         </w:tc>
         <w:tc>
           <w:tcPr>
             <w:tcW w:w="709" w:type="dxa"/>
             <w:gridSpan w:val="3"/>
-            <w:shd w:val="clear" w:color="auto" w:fill="000000" w:themeFill="text1"/>
-          </w:tcPr>
-          <w:p>
-            <w:r>
-              <w:t>X</w:t>
-            </w:r>
-          </w:p>
+            <w:shd w:val="clear" w:color="auto" w:fill="auto"/>
+          </w:tcPr>
+          <w:p/>
         </w:tc>
         <w:tc>
           <w:tcPr>
             <w:tcW w:w="711" w:type="dxa"/>
-            <w:shd w:val="clear" w:color="auto" w:fill="000000" w:themeFill="text1"/>
-          </w:tcPr>
-          <w:p>
-            <w:r>
-              <w:t>X</w:t>
-            </w:r>
-          </w:p>
-        </w:tc>
-        <w:tc>
-          <w:tcPr>
-            <w:tcW w:w="709" w:type="dxa"/>
-            <w:shd w:val="clear" w:color="auto" w:fill="000000" w:themeFill="text1"/>
-          </w:tcPr>
-          <w:p>
-            <w:r>
-              <w:t>X</w:t>
-            </w:r>
-          </w:p>
-        </w:tc>
-        <w:tc>
-          <w:tcPr>
-            <w:tcW w:w="709" w:type="dxa"/>
-            <w:shd w:val="clear" w:color="auto" w:fill="000000" w:themeFill="text1"/>
-          </w:tcPr>
-          <w:p>
-            <w:r>
-              <w:t>X</w:t>
-            </w:r>
-          </w:p>
+            <w:shd w:val="clear" w:color="auto" w:fill="auto"/>
+          </w:tcPr>
+          <w:p/>
+        </w:tc>
+        <w:tc>
+          <w:tcPr>
+            <w:tcW w:w="709" w:type="dxa"/>
+            <w:shd w:val="solid" w:color="auto" w:fill="auto"/>
+          </w:tcPr>
+          <w:p>
+            <w:r>
+              <w:t>X</w:t>
+            </w:r>
+          </w:p>
+        </w:tc>
+        <w:tc>
+          <w:tcPr>
+            <w:tcW w:w="709" w:type="dxa"/>
+            <w:shd w:val="clear" w:color="auto" w:fill="auto"/>
+          </w:tcPr>
+          <w:p/>
         </w:tc>
         <w:tc>
           <w:tcPr>
             <w:tcW w:w="689" w:type="dxa"/>
-            <w:shd w:val="clear" w:color="auto" w:fill="000000" w:themeFill="text1"/>
-          </w:tcPr>
-          <w:p>
-            <w:r>
-              <w:t>X</w:t>
-            </w:r>
-          </w:p>
+            <w:shd w:val="clear" w:color="auto" w:fill="auto"/>
+          </w:tcPr>
+          <w:p/>
         </w:tc>
         <w:tc>
           <w:tcPr>
             <w:tcW w:w="731" w:type="dxa"/>
             <w:gridSpan w:val="2"/>
-            <w:shd w:val="clear" w:color="auto" w:fill="000000" w:themeFill="text1"/>
-          </w:tcPr>
-          <w:p>
-            <w:r>
-              <w:t>X</w:t>
-            </w:r>
-          </w:p>
+            <w:shd w:val="clear" w:color="auto" w:fill="auto"/>
+          </w:tcPr>
+          <w:p/>
         </w:tc>
         <w:tc>
           <w:tcPr>
             <w:tcW w:w="712" w:type="dxa"/>
-            <w:shd w:val="clear" w:color="auto" w:fill="000000" w:themeFill="text1"/>
-          </w:tcPr>
-          <w:p>
-            <w:r>
-              <w:t>X</w:t>
-            </w:r>
-          </w:p>
-        </w:tc>
-        <w:tc>
-          <w:tcPr>
-            <w:tcW w:w="709" w:type="dxa"/>
-            <w:shd w:val="clear" w:color="auto" w:fill="000000" w:themeFill="text1"/>
-          </w:tcPr>
-          <w:p>
-            <w:r>
-              <w:t>X</w:t>
-            </w:r>
-          </w:p>
-        </w:tc>
-        <w:tc>
-          <w:tcPr>
-            <w:tcW w:w="709" w:type="dxa"/>
-            <w:shd w:val="clear" w:color="auto" w:fill="000000" w:themeFill="text1"/>
-          </w:tcPr>
-          <w:p>
-            <w:r>
-              <w:t>X</w:t>
-            </w:r>
-          </w:p>
+            <w:shd w:val="solid" w:color="auto" w:fill="auto"/>
+          </w:tcPr>
+          <w:p/>
+        </w:tc>
+        <w:tc>
+          <w:tcPr>
+            <w:tcW w:w="709" w:type="dxa"/>
+            <w:shd w:val="clear" w:color="auto" w:fill="auto"/>
+          </w:tcPr>
+          <w:p/>
+        </w:tc>
+        <w:tc>
+          <w:tcPr>
+            <w:tcW w:w="709" w:type="dxa"/>
+            <w:shd w:val="clear" w:color="auto" w:fill="auto"/>
+          </w:tcPr>
+          <w:p/>
         </w:tc>
         <w:tc>
           <w:tcPr>
             <w:tcW w:w="708" w:type="dxa"/>
             <w:gridSpan w:val="2"/>
-            <w:shd w:val="clear" w:color="auto" w:fill="000000" w:themeFill="text1"/>
-          </w:tcPr>
-          <w:p>
-            <w:r>
-              <w:t>*</w:t>
-            </w:r>
-          </w:p>
-        </w:tc>
-        <w:tc>
-          <w:tcPr>
-            <w:tcW w:w="709" w:type="dxa"/>
-            <w:shd w:val="clear" w:color="auto" w:fill="000000" w:themeFill="text1"/>
-          </w:tcPr>
-          <w:p>
-            <w:r>
-              <w:t>*</w:t>
-            </w:r>
-          </w:p>
+            <w:shd w:val="clear" w:color="auto" w:fill="auto"/>
+          </w:tcPr>
+          <w:p/>
+        </w:tc>
+        <w:tc>
+          <w:tcPr>
+            <w:tcW w:w="709" w:type="dxa"/>
+            <w:shd w:val="clear" w:color="auto" w:fill="auto"/>
+          </w:tcPr>
+          <w:p/>
         </w:tc>
       </w:tr>
     </w:tbl>
+    <w:p/>
     <w:p/>
     <w:sectPr>
       <w:pgSz w:w="16838" w:h="11906" w:orient="landscape"/>

</xml_diff>